<commit_message>
schema okay, bete a corne debut, lautre fini
</commit_message>
<xml_diff>
--- a/Tableaux de description des fonctions et des signaux.docx
+++ b/Tableaux de description des fonctions et des signaux.docx
@@ -12167,7 +12167,7 @@
                 <w:szCs w:val="24"/>
                 <w:lang w:eastAsia="fr-FR"/>
               </w:rPr>
-              <w:t>Newton (N)</w:t>
+              <w:t>U (V)</w:t>
             </w:r>
           </w:p>
         </w:tc>
@@ -13037,7 +13037,7 @@
                 <w:szCs w:val="24"/>
                 <w:lang w:eastAsia="fr-FR"/>
               </w:rPr>
-              <w:t>N</w:t>
+              <w:t>U (V)</w:t>
             </w:r>
           </w:p>
         </w:tc>
@@ -13907,7 +13907,7 @@
                 <w:szCs w:val="24"/>
                 <w:lang w:eastAsia="fr-FR"/>
               </w:rPr>
-              <w:t>N</w:t>
+              <w:t>U (V)</w:t>
             </w:r>
           </w:p>
         </w:tc>
@@ -14777,7 +14777,7 @@
                 <w:szCs w:val="24"/>
                 <w:lang w:eastAsia="fr-FR"/>
               </w:rPr>
-              <w:t>N</w:t>
+              <w:t>U (V)</w:t>
             </w:r>
           </w:p>
         </w:tc>
@@ -15647,7 +15647,7 @@
                 <w:szCs w:val="24"/>
                 <w:lang w:eastAsia="fr-FR"/>
               </w:rPr>
-              <w:t>N</w:t>
+              <w:t>U (V)</w:t>
             </w:r>
           </w:p>
         </w:tc>
@@ -18705,7 +18705,7 @@
                 <w:szCs w:val="24"/>
                 <w:lang w:eastAsia="fr-FR"/>
               </w:rPr>
-              <w:t>Lux</w:t>
+              <w:t>U (V)</w:t>
             </w:r>
           </w:p>
         </w:tc>
@@ -19140,7 +19140,7 @@
                 <w:szCs w:val="24"/>
                 <w:lang w:eastAsia="fr-FR"/>
               </w:rPr>
-              <w:t>Lux</w:t>
+              <w:t>U (V)</w:t>
             </w:r>
           </w:p>
         </w:tc>
@@ -20084,7 +20084,7 @@
                 <w:szCs w:val="24"/>
                 <w:lang w:eastAsia="fr-FR"/>
               </w:rPr>
-              <w:t>Lux</w:t>
+              <w:t>U (V)</w:t>
             </w:r>
           </w:p>
         </w:tc>
@@ -20946,7 +20946,7 @@
                 <w:szCs w:val="24"/>
                 <w:lang w:eastAsia="fr-FR"/>
               </w:rPr>
-              <w:t>Lux</w:t>
+              <w:t>U (V)</w:t>
             </w:r>
           </w:p>
         </w:tc>
@@ -21808,7 +21808,7 @@
                 <w:szCs w:val="24"/>
                 <w:lang w:eastAsia="fr-FR"/>
               </w:rPr>
-              <w:t>Lux</w:t>
+              <w:t>U (V)</w:t>
             </w:r>
           </w:p>
         </w:tc>
@@ -22662,7 +22662,7 @@
                 <w:szCs w:val="24"/>
                 <w:lang w:eastAsia="fr-FR"/>
               </w:rPr>
-              <w:t>Lux</w:t>
+              <w:t>U (V)</w:t>
             </w:r>
           </w:p>
         </w:tc>
@@ -23516,7 +23516,7 @@
                 <w:szCs w:val="24"/>
                 <w:lang w:eastAsia="fr-FR"/>
               </w:rPr>
-              <w:t>Lux</w:t>
+              <w:t>U (V)</w:t>
             </w:r>
           </w:p>
         </w:tc>
@@ -25169,6 +25169,21 @@
 </file>
 
 <file path=customXml/item1.xml><?xml version="1.0" encoding="utf-8"?>
+<p:properties xmlns:p="http://schemas.microsoft.com/office/2006/metadata/properties" xmlns:xsi="http://www.w3.org/2001/XMLSchema-instance" xmlns:pc="http://schemas.microsoft.com/office/infopath/2007/PartnerControls">
+  <documentManagement>
+    <TaxCatchAll xmlns="7b5f54fc-ce90-460f-811c-36a4273d2426" xsi:nil="true"/>
+    <lcf76f155ced4ddcb4097134ff3c332f xmlns="67a0d99f-b69a-402d-8075-a514d650c915">
+      <Terms xmlns="http://schemas.microsoft.com/office/infopath/2007/PartnerControls"/>
+    </lcf76f155ced4ddcb4097134ff3c332f>
+  </documentManagement>
+</p:properties>
+</file>
+
+<file path=customXml/item2.xml><?xml version="1.0" encoding="utf-8"?>
+<b:Sources xmlns:b="http://schemas.openxmlformats.org/officeDocument/2006/bibliography" xmlns="http://schemas.openxmlformats.org/officeDocument/2006/bibliography" SelectedStyle="\APA.XSL" StyleName="APA"/>
+</file>
+
+<file path=customXml/item3.xml><?xml version="1.0" encoding="utf-8"?>
 <ct:contentTypeSchema xmlns:ct="http://schemas.microsoft.com/office/2006/metadata/contentType" xmlns:ma="http://schemas.microsoft.com/office/2006/metadata/properties/metaAttributes" ct:_="" ma:_="" ma:contentTypeName="Document" ma:contentTypeID="0x01010030B6E4776C721A498D2CE8DAF37DE5BA" ma:contentTypeVersion="14" ma:contentTypeDescription="Crée un document." ma:contentTypeScope="" ma:versionID="fb9cba57b73495161653a14af62b5cdd">
   <xsd:schema xmlns:xsd="http://www.w3.org/2001/XMLSchema" xmlns:xs="http://www.w3.org/2001/XMLSchema" xmlns:p="http://schemas.microsoft.com/office/2006/metadata/properties" xmlns:ns2="67a0d99f-b69a-402d-8075-a514d650c915" xmlns:ns3="7b5f54fc-ce90-460f-811c-36a4273d2426" targetNamespace="http://schemas.microsoft.com/office/2006/metadata/properties" ma:root="true" ma:fieldsID="6b4da948da6cbcc1cdf85fc3b8265f01" ns2:_="" ns3:_="">
     <xsd:import namespace="67a0d99f-b69a-402d-8075-a514d650c915"/>
@@ -25399,21 +25414,6 @@
 </ct:contentTypeSchema>
 </file>
 
-<file path=customXml/item2.xml><?xml version="1.0" encoding="utf-8"?>
-<b:Sources xmlns:b="http://schemas.openxmlformats.org/officeDocument/2006/bibliography" xmlns="http://schemas.openxmlformats.org/officeDocument/2006/bibliography" SelectedStyle="\APA.XSL" StyleName="APA"/>
-</file>
-
-<file path=customXml/item3.xml><?xml version="1.0" encoding="utf-8"?>
-<p:properties xmlns:p="http://schemas.microsoft.com/office/2006/metadata/properties" xmlns:xsi="http://www.w3.org/2001/XMLSchema-instance" xmlns:pc="http://schemas.microsoft.com/office/infopath/2007/PartnerControls">
-  <documentManagement>
-    <TaxCatchAll xmlns="7b5f54fc-ce90-460f-811c-36a4273d2426" xsi:nil="true"/>
-    <lcf76f155ced4ddcb4097134ff3c332f xmlns="67a0d99f-b69a-402d-8075-a514d650c915">
-      <Terms xmlns="http://schemas.microsoft.com/office/infopath/2007/PartnerControls"/>
-    </lcf76f155ced4ddcb4097134ff3c332f>
-  </documentManagement>
-</p:properties>
-</file>
-
 <file path=customXml/item4.xml><?xml version="1.0" encoding="utf-8"?>
 <?mso-contentType ?>
 <FormTemplates xmlns="http://schemas.microsoft.com/sharepoint/v3/contenttype/forms">
@@ -25424,6 +25424,25 @@
 </file>
 
 <file path=customXml/itemProps1.xml><?xml version="1.0" encoding="utf-8"?>
+<ds:datastoreItem xmlns:ds="http://schemas.openxmlformats.org/officeDocument/2006/customXml" ds:itemID="{E4DA3006-D1E6-4708-9D7E-38A615EAD8B6}">
+  <ds:schemaRefs>
+    <ds:schemaRef ds:uri="http://schemas.microsoft.com/office/2006/metadata/properties"/>
+    <ds:schemaRef ds:uri="http://schemas.microsoft.com/office/infopath/2007/PartnerControls"/>
+    <ds:schemaRef ds:uri="7b5f54fc-ce90-460f-811c-36a4273d2426"/>
+    <ds:schemaRef ds:uri="67a0d99f-b69a-402d-8075-a514d650c915"/>
+  </ds:schemaRefs>
+</ds:datastoreItem>
+</file>
+
+<file path=customXml/itemProps2.xml><?xml version="1.0" encoding="utf-8"?>
+<ds:datastoreItem xmlns:ds="http://schemas.openxmlformats.org/officeDocument/2006/customXml" ds:itemID="{09963E55-CFA4-4F33-B7D9-C6193A0FF120}">
+  <ds:schemaRefs>
+    <ds:schemaRef ds:uri="http://schemas.openxmlformats.org/officeDocument/2006/bibliography"/>
+  </ds:schemaRefs>
+</ds:datastoreItem>
+</file>
+
+<file path=customXml/itemProps3.xml><?xml version="1.0" encoding="utf-8"?>
 <ds:datastoreItem xmlns:ds="http://schemas.openxmlformats.org/officeDocument/2006/customXml" ds:itemID="{0E7D170F-C66F-4CFC-BAD4-4E78772E8A5F}">
   <ds:schemaRefs>
     <ds:schemaRef ds:uri="http://schemas.microsoft.com/office/2006/metadata/contentType"/>
@@ -25442,25 +25461,6 @@
 </ds:datastoreItem>
 </file>
 
-<file path=customXml/itemProps2.xml><?xml version="1.0" encoding="utf-8"?>
-<ds:datastoreItem xmlns:ds="http://schemas.openxmlformats.org/officeDocument/2006/customXml" ds:itemID="{09963E55-CFA4-4F33-B7D9-C6193A0FF120}">
-  <ds:schemaRefs>
-    <ds:schemaRef ds:uri="http://schemas.openxmlformats.org/officeDocument/2006/bibliography"/>
-  </ds:schemaRefs>
-</ds:datastoreItem>
-</file>
-
-<file path=customXml/itemProps3.xml><?xml version="1.0" encoding="utf-8"?>
-<ds:datastoreItem xmlns:ds="http://schemas.openxmlformats.org/officeDocument/2006/customXml" ds:itemID="{E4DA3006-D1E6-4708-9D7E-38A615EAD8B6}">
-  <ds:schemaRefs>
-    <ds:schemaRef ds:uri="http://schemas.microsoft.com/office/2006/metadata/properties"/>
-    <ds:schemaRef ds:uri="http://schemas.microsoft.com/office/infopath/2007/PartnerControls"/>
-    <ds:schemaRef ds:uri="7b5f54fc-ce90-460f-811c-36a4273d2426"/>
-    <ds:schemaRef ds:uri="67a0d99f-b69a-402d-8075-a514d650c915"/>
-  </ds:schemaRefs>
-</ds:datastoreItem>
-</file>
-
 <file path=customXml/itemProps4.xml><?xml version="1.0" encoding="utf-8"?>
 <ds:datastoreItem xmlns:ds="http://schemas.openxmlformats.org/officeDocument/2006/customXml" ds:itemID="{4AFC7874-50FD-4FD3-9C04-0E34FEF70EE5}">
   <ds:schemaRefs>

</xml_diff>